<commit_message>
SSU files formated, final version 2.0 DB Specification, Final Version 2.0
</commit_message>
<xml_diff>
--- a/Documentation/DBspecification/Final version/SpecifikacijaBazePodatakaVer1_2.docx
+++ b/Documentation/DBspecification/Final version/SpecifikacijaBazePodatakaVer1_2.docx
@@ -847,17 +847,6 @@
               <w:t>Nikola Miljković</w:t>
             </w:r>
           </w:p>
-          <w:p>
-            <w:pPr>
-              <w:jc w:val="center"/>
-              <w:rPr>
-                <w:rFonts w:ascii="Times New Roman" w:hAnsi="Times New Roman" w:cs="Times New Roman"/>
-                <w:b/>
-                <w:sz w:val="24"/>
-                <w:szCs w:val="28"/>
-              </w:rPr>
-            </w:pPr>
-          </w:p>
         </w:tc>
         <w:tc>
           <w:tcPr>
@@ -4954,15 +4943,13 @@
       </w:pPr>
       <w:r>
         <w:rPr>
-          <w:b/>
           <w:noProof/>
-          <w:sz w:val="28"/>
         </w:rPr>
         <w:drawing>
           <wp:inline distT="0" distB="0" distL="0" distR="0">
-            <wp:extent cx="5044269" cy="5093311"/>
-            <wp:effectExtent l="19050" t="0" r="3981" b="0"/>
-            <wp:docPr id="4" name="Picture 2" descr="All1.png"/>
+            <wp:extent cx="5943600" cy="5450205"/>
+            <wp:effectExtent l="19050" t="0" r="0" b="0"/>
+            <wp:docPr id="5" name="Picture 4" descr="All12.png"/>
             <wp:cNvGraphicFramePr>
               <a:graphicFrameLocks xmlns:a="http://schemas.openxmlformats.org/drawingml/2006/main" noChangeAspect="1"/>
             </wp:cNvGraphicFramePr>
@@ -4970,7 +4957,7 @@
               <a:graphicData uri="http://schemas.openxmlformats.org/drawingml/2006/picture">
                 <pic:pic xmlns:pic="http://schemas.openxmlformats.org/drawingml/2006/picture">
                   <pic:nvPicPr>
-                    <pic:cNvPr id="0" name="All1.png"/>
+                    <pic:cNvPr id="0" name="All12.png"/>
                     <pic:cNvPicPr/>
                   </pic:nvPicPr>
                   <pic:blipFill>
@@ -4982,7 +4969,7 @@
                   <pic:spPr>
                     <a:xfrm>
                       <a:off x="0" y="0"/>
-                      <a:ext cx="5048866" cy="5097953"/>
+                      <a:ext cx="5943600" cy="5450205"/>
                     </a:xfrm>
                     <a:prstGeom prst="rect">
                       <a:avLst/>
@@ -5044,9 +5031,9 @@
         </w:rPr>
         <w:drawing>
           <wp:inline distT="0" distB="0" distL="0" distR="0">
-            <wp:extent cx="5943600" cy="4662805"/>
+            <wp:extent cx="5943600" cy="5418455"/>
             <wp:effectExtent l="19050" t="0" r="0" b="0"/>
-            <wp:docPr id="1" name="Picture 0" descr="ER_modelVer1_11.png"/>
+            <wp:docPr id="6" name="Picture 5" descr="ER_modelVer1_1.png"/>
             <wp:cNvGraphicFramePr>
               <a:graphicFrameLocks xmlns:a="http://schemas.openxmlformats.org/drawingml/2006/main" noChangeAspect="1"/>
             </wp:cNvGraphicFramePr>
@@ -5054,7 +5041,7 @@
               <a:graphicData uri="http://schemas.openxmlformats.org/drawingml/2006/picture">
                 <pic:pic xmlns:pic="http://schemas.openxmlformats.org/drawingml/2006/picture">
                   <pic:nvPicPr>
-                    <pic:cNvPr id="0" name="ER_modelVer1_11.png"/>
+                    <pic:cNvPr id="0" name="ER_modelVer1_1.png"/>
                     <pic:cNvPicPr/>
                   </pic:nvPicPr>
                   <pic:blipFill>
@@ -5066,7 +5053,7 @@
                   <pic:spPr>
                     <a:xfrm>
                       <a:off x="0" y="0"/>
-                      <a:ext cx="5943600" cy="4662805"/>
+                      <a:ext cx="5943600" cy="5418455"/>
                     </a:xfrm>
                     <a:prstGeom prst="rect">
                       <a:avLst/>
@@ -5293,6 +5280,12 @@
         <w:t>_count</w:t>
       </w:r>
       <w:proofErr w:type="spellEnd"/>
+      <w:r>
+        <w:rPr>
+          <w:sz w:val="24"/>
+        </w:rPr>
+        <w:t>, active</w:t>
+      </w:r>
       <w:r>
         <w:rPr>
           <w:sz w:val="24"/>
@@ -7144,25 +7137,23 @@
             <w:tcW w:w="1596" w:type="dxa"/>
           </w:tcPr>
           <w:p>
+            <w:r>
+              <w:t>active</w:t>
+            </w:r>
+          </w:p>
+        </w:tc>
+        <w:tc>
+          <w:tcPr>
+            <w:tcW w:w="1596" w:type="dxa"/>
+          </w:tcPr>
+          <w:p>
+            <w:pPr>
+              <w:jc w:val="center"/>
+              <w:cnfStyle w:val="000000000000"/>
+            </w:pPr>
             <w:proofErr w:type="spellStart"/>
             <w:r>
-              <w:t>posted_at</w:t>
-            </w:r>
-            <w:proofErr w:type="spellEnd"/>
-          </w:p>
-        </w:tc>
-        <w:tc>
-          <w:tcPr>
-            <w:tcW w:w="1596" w:type="dxa"/>
-          </w:tcPr>
-          <w:p>
-            <w:pPr>
-              <w:jc w:val="center"/>
-              <w:cnfStyle w:val="000000000000"/>
-            </w:pPr>
-            <w:proofErr w:type="spellStart"/>
-            <w:r>
-              <w:t>DateTime</w:t>
+              <w:t>TinyInt</w:t>
             </w:r>
             <w:proofErr w:type="spellEnd"/>
           </w:p>
@@ -7223,6 +7214,80 @@
           <w:p>
             <w:proofErr w:type="spellStart"/>
             <w:r>
+              <w:t>posted_at</w:t>
+            </w:r>
+            <w:proofErr w:type="spellEnd"/>
+          </w:p>
+        </w:tc>
+        <w:tc>
+          <w:tcPr>
+            <w:tcW w:w="1596" w:type="dxa"/>
+          </w:tcPr>
+          <w:p>
+            <w:pPr>
+              <w:jc w:val="center"/>
+              <w:cnfStyle w:val="000000100000"/>
+            </w:pPr>
+            <w:proofErr w:type="spellStart"/>
+            <w:r>
+              <w:t>DateTime</w:t>
+            </w:r>
+            <w:proofErr w:type="spellEnd"/>
+          </w:p>
+        </w:tc>
+        <w:tc>
+          <w:tcPr>
+            <w:tcW w:w="1596" w:type="dxa"/>
+          </w:tcPr>
+          <w:p>
+            <w:pPr>
+              <w:jc w:val="center"/>
+              <w:cnfStyle w:val="000000100000"/>
+            </w:pPr>
+          </w:p>
+        </w:tc>
+        <w:tc>
+          <w:tcPr>
+            <w:tcW w:w="1596" w:type="dxa"/>
+          </w:tcPr>
+          <w:p>
+            <w:pPr>
+              <w:jc w:val="center"/>
+              <w:cnfStyle w:val="000000100000"/>
+            </w:pPr>
+          </w:p>
+        </w:tc>
+        <w:tc>
+          <w:tcPr>
+            <w:tcW w:w="1596" w:type="dxa"/>
+          </w:tcPr>
+          <w:p>
+            <w:pPr>
+              <w:jc w:val="center"/>
+              <w:cnfStyle w:val="000000100000"/>
+            </w:pPr>
+          </w:p>
+        </w:tc>
+        <w:tc>
+          <w:tcPr>
+            <w:tcW w:w="1596" w:type="dxa"/>
+          </w:tcPr>
+          <w:p>
+            <w:pPr>
+              <w:cnfStyle w:val="000000100000"/>
+            </w:pPr>
+          </w:p>
+        </w:tc>
+      </w:tr>
+      <w:tr>
+        <w:tc>
+          <w:tcPr>
+            <w:cnfStyle w:val="001000000000"/>
+            <w:tcW w:w="1596" w:type="dxa"/>
+          </w:tcPr>
+          <w:p>
+            <w:proofErr w:type="spellStart"/>
+            <w:r>
               <w:t>vote_count</w:t>
             </w:r>
             <w:proofErr w:type="spellEnd"/>
@@ -7235,7 +7300,7 @@
           <w:p>
             <w:pPr>
               <w:jc w:val="center"/>
-              <w:cnfStyle w:val="000000100000"/>
+              <w:cnfStyle w:val="000000000000"/>
             </w:pPr>
             <w:r>
               <w:t>Integer</w:t>
@@ -7249,39 +7314,39 @@
           <w:p>
             <w:pPr>
               <w:jc w:val="center"/>
-              <w:cnfStyle w:val="000000100000"/>
-            </w:pPr>
-          </w:p>
-        </w:tc>
-        <w:tc>
-          <w:tcPr>
-            <w:tcW w:w="1596" w:type="dxa"/>
-          </w:tcPr>
-          <w:p>
-            <w:pPr>
-              <w:jc w:val="center"/>
-              <w:cnfStyle w:val="000000100000"/>
-            </w:pPr>
-          </w:p>
-        </w:tc>
-        <w:tc>
-          <w:tcPr>
-            <w:tcW w:w="1596" w:type="dxa"/>
-          </w:tcPr>
-          <w:p>
-            <w:pPr>
-              <w:jc w:val="center"/>
-              <w:cnfStyle w:val="000000100000"/>
-            </w:pPr>
-          </w:p>
-        </w:tc>
-        <w:tc>
-          <w:tcPr>
-            <w:tcW w:w="1596" w:type="dxa"/>
-          </w:tcPr>
-          <w:p>
-            <w:pPr>
-              <w:cnfStyle w:val="000000100000"/>
+              <w:cnfStyle w:val="000000000000"/>
+            </w:pPr>
+          </w:p>
+        </w:tc>
+        <w:tc>
+          <w:tcPr>
+            <w:tcW w:w="1596" w:type="dxa"/>
+          </w:tcPr>
+          <w:p>
+            <w:pPr>
+              <w:jc w:val="center"/>
+              <w:cnfStyle w:val="000000000000"/>
+            </w:pPr>
+          </w:p>
+        </w:tc>
+        <w:tc>
+          <w:tcPr>
+            <w:tcW w:w="1596" w:type="dxa"/>
+          </w:tcPr>
+          <w:p>
+            <w:pPr>
+              <w:jc w:val="center"/>
+              <w:cnfStyle w:val="000000000000"/>
+            </w:pPr>
+          </w:p>
+        </w:tc>
+        <w:tc>
+          <w:tcPr>
+            <w:tcW w:w="1596" w:type="dxa"/>
+          </w:tcPr>
+          <w:p>
+            <w:pPr>
+              <w:cnfStyle w:val="000000000000"/>
             </w:pPr>
           </w:p>
         </w:tc>
@@ -9596,7 +9661,7 @@
             <w:rPr>
               <w:noProof/>
             </w:rPr>
-            <w:t>2</w:t>
+            <w:t>6</w:t>
           </w:r>
         </w:fldSimple>
       </w:p>
@@ -10555,12 +10620,15 @@
   <w:rsids>
     <w:rsidRoot w:val="00C72117"/>
     <w:rsid w:val="00072E7D"/>
+    <w:rsid w:val="00165B67"/>
+    <w:rsid w:val="00193A63"/>
     <w:rsid w:val="00230806"/>
+    <w:rsid w:val="002E174D"/>
     <w:rsid w:val="0073345D"/>
     <w:rsid w:val="00834111"/>
     <w:rsid w:val="00BB331C"/>
     <w:rsid w:val="00C72117"/>
-    <w:rsid w:val="00D86DD2"/>
+    <w:rsid w:val="00F40EA1"/>
     <w:rsid w:val="00F51065"/>
   </w:rsids>
   <m:mathPr>
@@ -11073,7 +11141,7 @@
 </file>
 
 <file path=customXml/itemProps1.xml><?xml version="1.0" encoding="utf-8"?>
-<ds:datastoreItem xmlns:ds="http://schemas.openxmlformats.org/officeDocument/2006/customXml" ds:itemID="{075D63E1-A1EE-4CB5-A345-0E4D9ED83AF2}">
+<ds:datastoreItem xmlns:ds="http://schemas.openxmlformats.org/officeDocument/2006/customXml" ds:itemID="{59DE95E7-C329-4DD6-8C36-E2911F9F6C37}">
   <ds:schemaRefs>
     <ds:schemaRef ds:uri="http://schemas.openxmlformats.org/officeDocument/2006/bibliography"/>
   </ds:schemaRefs>

</xml_diff>